<commit_message>
Cap nhat Do An
</commit_message>
<xml_diff>
--- a/DoAnQuanLyNhanSu.docx
+++ b/DoAnQuanLyNhanSu.docx
@@ -3754,8 +3754,6 @@
         </w:rPr>
         <w:t>i ngày nay các công ty</w:t>
       </w:r>
-      <w:bookmarkStart w:id="15" w:name="_GoBack"/>
-      <w:bookmarkEnd w:id="15"/>
       <w:r>
         <w:rPr>
           <w:szCs w:val="26"/>
@@ -3790,7 +3788,7 @@
           <w:lang w:eastAsia="vi-VN"/>
         </w:rPr>
       </w:pPr>
-      <w:bookmarkStart w:id="16" w:name="_Toc24533624"/>
+      <w:bookmarkStart w:id="15" w:name="_Toc24533624"/>
       <w:r>
         <w:rPr>
           <w:rFonts w:ascii="Times New Roman" w:hAnsi="Times New Roman" w:cs="Times New Roman"/>
@@ -3804,7 +3802,7 @@
       <w:bookmarkEnd w:id="12"/>
       <w:bookmarkEnd w:id="13"/>
       <w:bookmarkEnd w:id="14"/>
-      <w:bookmarkEnd w:id="16"/>
+      <w:bookmarkEnd w:id="15"/>
     </w:p>
     <w:p>
       <w:pPr>
@@ -3914,11 +3912,11 @@
           <w:lang w:eastAsia="vi-VN"/>
         </w:rPr>
       </w:pPr>
-      <w:bookmarkStart w:id="17" w:name="_Toc530948672"/>
-      <w:bookmarkStart w:id="18" w:name="_Toc531187585"/>
-      <w:bookmarkStart w:id="19" w:name="_Toc531188155"/>
-      <w:bookmarkStart w:id="20" w:name="_Toc531188589"/>
-      <w:bookmarkStart w:id="21" w:name="_Toc24533625"/>
+      <w:bookmarkStart w:id="16" w:name="_Toc530948672"/>
+      <w:bookmarkStart w:id="17" w:name="_Toc531187585"/>
+      <w:bookmarkStart w:id="18" w:name="_Toc531188155"/>
+      <w:bookmarkStart w:id="19" w:name="_Toc531188589"/>
+      <w:bookmarkStart w:id="20" w:name="_Toc24533625"/>
       <w:r>
         <w:rPr>
           <w:rFonts w:ascii="Times New Roman" w:hAnsi="Times New Roman" w:cs="Times New Roman"/>
@@ -3928,11 +3926,11 @@
         </w:rPr>
         <w:t>Mục đích nghiên cứu</w:t>
       </w:r>
+      <w:bookmarkEnd w:id="16"/>
       <w:bookmarkEnd w:id="17"/>
       <w:bookmarkEnd w:id="18"/>
       <w:bookmarkEnd w:id="19"/>
       <w:bookmarkEnd w:id="20"/>
-      <w:bookmarkEnd w:id="21"/>
       <w:r>
         <w:rPr>
           <w:rFonts w:ascii="Times New Roman" w:hAnsi="Times New Roman" w:cs="Times New Roman"/>
@@ -4016,10 +4014,10 @@
           <w:lang w:eastAsia="vi-VN"/>
         </w:rPr>
       </w:pPr>
-      <w:bookmarkStart w:id="22" w:name="_Toc531188157"/>
-      <w:bookmarkStart w:id="23" w:name="_Toc531188591"/>
+      <w:bookmarkStart w:id="21" w:name="_Toc531188157"/>
+      <w:bookmarkStart w:id="22" w:name="_Toc531188591"/>
+      <w:bookmarkStart w:id="23" w:name="_Toc24533626"/>
       <w:bookmarkStart w:id="24" w:name="_Toc530948674"/>
-      <w:bookmarkStart w:id="25" w:name="_Toc24533626"/>
       <w:r>
         <w:rPr>
           <w:color w:val="0070C0"/>
@@ -4056,9 +4054,9 @@
         </w:rPr>
         <w:t xml:space="preserve"> hiện nay</w:t>
       </w:r>
+      <w:bookmarkEnd w:id="21"/>
       <w:bookmarkEnd w:id="22"/>
       <w:bookmarkEnd w:id="23"/>
-      <w:bookmarkEnd w:id="25"/>
     </w:p>
     <w:p>
       <w:pPr>
@@ -4077,9 +4075,9 @@
           <w:lang w:eastAsia="vi-VN"/>
         </w:rPr>
       </w:pPr>
-      <w:bookmarkStart w:id="26" w:name="_Toc531188158"/>
-      <w:bookmarkStart w:id="27" w:name="_Toc531188592"/>
-      <w:bookmarkStart w:id="28" w:name="_Toc24533627"/>
+      <w:bookmarkStart w:id="25" w:name="_Toc531188158"/>
+      <w:bookmarkStart w:id="26" w:name="_Toc531188592"/>
+      <w:bookmarkStart w:id="27" w:name="_Toc24533627"/>
       <w:r>
         <w:rPr>
           <w:b/>
@@ -4090,8 +4088,8 @@
         </w:rPr>
         <w:t xml:space="preserve">Ứng dụng quản lí </w:t>
       </w:r>
+      <w:bookmarkEnd w:id="25"/>
       <w:bookmarkEnd w:id="26"/>
-      <w:bookmarkEnd w:id="27"/>
       <w:r>
         <w:rPr>
           <w:b/>
@@ -4102,7 +4100,7 @@
         </w:rPr>
         <w:t>nhân sự SV.HRIS</w:t>
       </w:r>
-      <w:bookmarkEnd w:id="28"/>
+      <w:bookmarkEnd w:id="27"/>
     </w:p>
     <w:p>
       <w:pPr>
@@ -4377,7 +4375,7 @@
           <w:lang w:eastAsia="vi-VN"/>
         </w:rPr>
       </w:pPr>
-      <w:bookmarkStart w:id="29" w:name="_Toc24533142"/>
+      <w:bookmarkStart w:id="28" w:name="_Toc24533142"/>
       <w:r>
         <w:t xml:space="preserve">Hình </w:t>
       </w:r>
@@ -4417,7 +4415,7 @@
       <w:r>
         <w:t>nhân sự SV.HRIS</w:t>
       </w:r>
-      <w:bookmarkEnd w:id="29"/>
+      <w:bookmarkEnd w:id="28"/>
     </w:p>
     <w:p>
       <w:pPr>
@@ -4436,9 +4434,9 @@
           <w:lang w:eastAsia="vi-VN"/>
         </w:rPr>
       </w:pPr>
-      <w:bookmarkStart w:id="30" w:name="_Toc531188159"/>
-      <w:bookmarkStart w:id="31" w:name="_Toc531188593"/>
-      <w:bookmarkStart w:id="32" w:name="_Toc24533628"/>
+      <w:bookmarkStart w:id="29" w:name="_Toc531188159"/>
+      <w:bookmarkStart w:id="30" w:name="_Toc531188593"/>
+      <w:bookmarkStart w:id="31" w:name="_Toc24533628"/>
       <w:r>
         <w:rPr>
           <w:b/>
@@ -4449,8 +4447,8 @@
         </w:rPr>
         <w:t xml:space="preserve">Ứng dụng quản lí </w:t>
       </w:r>
+      <w:bookmarkEnd w:id="29"/>
       <w:bookmarkEnd w:id="30"/>
-      <w:bookmarkEnd w:id="31"/>
       <w:r>
         <w:rPr>
           <w:b/>
@@ -4461,7 +4459,7 @@
         </w:rPr>
         <w:t>nhân sự Paradise HRM</w:t>
       </w:r>
-      <w:bookmarkEnd w:id="32"/>
+      <w:bookmarkEnd w:id="31"/>
     </w:p>
     <w:p>
       <w:pPr>
@@ -4565,7 +4563,7 @@
           <w:lang w:eastAsia="vi-VN"/>
         </w:rPr>
       </w:pPr>
-      <w:bookmarkStart w:id="33" w:name="_Toc24533143"/>
+      <w:bookmarkStart w:id="32" w:name="_Toc24533143"/>
       <w:r>
         <w:t xml:space="preserve">Hình </w:t>
       </w:r>
@@ -4586,7 +4584,7 @@
       <w:r>
         <w:t>Hình phần mềm nhân sự Paradise HRM</w:t>
       </w:r>
-      <w:bookmarkEnd w:id="33"/>
+      <w:bookmarkEnd w:id="32"/>
     </w:p>
     <w:p>
       <w:pPr>
@@ -4604,9 +4602,9 @@
           <w:lang w:eastAsia="vi-VN"/>
         </w:rPr>
       </w:pPr>
-      <w:bookmarkStart w:id="34" w:name="_Toc531188160"/>
-      <w:bookmarkStart w:id="35" w:name="_Toc531188594"/>
-      <w:bookmarkStart w:id="36" w:name="_Toc24533629"/>
+      <w:bookmarkStart w:id="33" w:name="_Toc531188160"/>
+      <w:bookmarkStart w:id="34" w:name="_Toc531188594"/>
+      <w:bookmarkStart w:id="35" w:name="_Toc24533629"/>
       <w:r>
         <w:rPr>
           <w:color w:val="0070C0"/>
@@ -4616,9 +4614,9 @@
         </w:rPr>
         <w:t>Mục tiêu</w:t>
       </w:r>
+      <w:bookmarkEnd w:id="33"/>
       <w:bookmarkEnd w:id="34"/>
       <w:bookmarkEnd w:id="35"/>
-      <w:bookmarkEnd w:id="36"/>
       <w:r>
         <w:rPr>
           <w:color w:val="0070C0"/>
@@ -4952,7 +4950,23 @@
           <w:szCs w:val="26"/>
           <w:lang w:eastAsia="vi-VN"/>
         </w:rPr>
-        <w:t>In thông tin công nhân, nhân viên, kỹ sư ra file excel</w:t>
+        <w:t xml:space="preserve">In thông tin </w:t>
+      </w:r>
+      <w:r>
+        <w:rPr>
+          <w:color w:val="000000" w:themeColor="text1"/>
+          <w:szCs w:val="26"/>
+          <w:lang w:eastAsia="vi-VN"/>
+        </w:rPr>
+        <w:t>người lao động</w:t>
+      </w:r>
+      <w:r>
+        <w:rPr>
+          <w:color w:val="000000" w:themeColor="text1"/>
+          <w:szCs w:val="26"/>
+          <w:lang w:eastAsia="vi-VN"/>
+        </w:rPr>
+        <w:t xml:space="preserve"> ra file excel</w:t>
       </w:r>
     </w:p>
     <w:p>
@@ -4990,12 +5004,12 @@
           <w:lang w:eastAsia="vi-VN"/>
         </w:rPr>
       </w:pPr>
-      <w:bookmarkStart w:id="37" w:name="_Toc530948673"/>
-      <w:bookmarkStart w:id="38" w:name="_Toc531187586"/>
-      <w:bookmarkStart w:id="39" w:name="_Toc531188156"/>
-      <w:bookmarkStart w:id="40" w:name="_Toc531188590"/>
+      <w:bookmarkStart w:id="36" w:name="_Toc530948673"/>
+      <w:bookmarkStart w:id="37" w:name="_Toc531187586"/>
+      <w:bookmarkStart w:id="38" w:name="_Toc531188156"/>
+      <w:bookmarkStart w:id="39" w:name="_Toc531188590"/>
+      <w:bookmarkStart w:id="40" w:name="_Toc24533630"/>
       <w:bookmarkStart w:id="41" w:name="_Toc530948675"/>
-      <w:bookmarkStart w:id="42" w:name="_Toc24533630"/>
       <w:r>
         <w:rPr>
           <w:rFonts w:ascii="Times New Roman" w:hAnsi="Times New Roman" w:cs="Times New Roman"/>
@@ -5005,11 +5019,11 @@
         </w:rPr>
         <w:t>Phương pháp nghiên cứu</w:t>
       </w:r>
+      <w:bookmarkEnd w:id="36"/>
       <w:bookmarkEnd w:id="37"/>
       <w:bookmarkEnd w:id="38"/>
       <w:bookmarkEnd w:id="39"/>
       <w:bookmarkEnd w:id="40"/>
-      <w:bookmarkEnd w:id="42"/>
     </w:p>
     <w:p>
       <w:pPr>
@@ -5072,10 +5086,10 @@
           <w:lang w:eastAsia="vi-VN"/>
         </w:rPr>
       </w:pPr>
-      <w:bookmarkStart w:id="43" w:name="_Toc531187587"/>
-      <w:bookmarkStart w:id="44" w:name="_Toc531188161"/>
-      <w:bookmarkStart w:id="45" w:name="_Toc531188595"/>
-      <w:bookmarkStart w:id="46" w:name="_Toc24533631"/>
+      <w:bookmarkStart w:id="42" w:name="_Toc531187587"/>
+      <w:bookmarkStart w:id="43" w:name="_Toc531188161"/>
+      <w:bookmarkStart w:id="44" w:name="_Toc531188595"/>
+      <w:bookmarkStart w:id="45" w:name="_Toc24533631"/>
       <w:r>
         <w:rPr>
           <w:rFonts w:ascii="Times New Roman" w:hAnsi="Times New Roman" w:cs="Times New Roman"/>
@@ -5087,10 +5101,10 @@
         <w:t>PHẦN NỘI DUNG</w:t>
       </w:r>
       <w:bookmarkEnd w:id="41"/>
+      <w:bookmarkEnd w:id="42"/>
       <w:bookmarkEnd w:id="43"/>
       <w:bookmarkEnd w:id="44"/>
       <w:bookmarkEnd w:id="45"/>
-      <w:bookmarkEnd w:id="46"/>
     </w:p>
     <w:p>
       <w:pPr>
@@ -5108,10 +5122,10 @@
           <w:lang w:eastAsia="vi-VN"/>
         </w:rPr>
       </w:pPr>
-      <w:bookmarkStart w:id="47" w:name="_Toc530948676"/>
-      <w:bookmarkStart w:id="48" w:name="_Toc531188162"/>
-      <w:bookmarkStart w:id="49" w:name="_Toc531188596"/>
-      <w:bookmarkStart w:id="50" w:name="_Toc24533632"/>
+      <w:bookmarkStart w:id="46" w:name="_Toc530948676"/>
+      <w:bookmarkStart w:id="47" w:name="_Toc531188162"/>
+      <w:bookmarkStart w:id="48" w:name="_Toc531188596"/>
+      <w:bookmarkStart w:id="49" w:name="_Toc24533632"/>
       <w:r>
         <w:rPr>
           <w:color w:val="0070C0"/>
@@ -5121,10 +5135,10 @@
         </w:rPr>
         <w:t>MÔ TẢ PROJECT</w:t>
       </w:r>
+      <w:bookmarkEnd w:id="46"/>
       <w:bookmarkEnd w:id="47"/>
       <w:bookmarkEnd w:id="48"/>
       <w:bookmarkEnd w:id="49"/>
-      <w:bookmarkEnd w:id="50"/>
     </w:p>
     <w:p>
       <w:pPr>
@@ -5355,10 +5369,10 @@
           <w:lang w:eastAsia="vi-VN"/>
         </w:rPr>
       </w:pPr>
-      <w:bookmarkStart w:id="51" w:name="_Toc530948677"/>
-      <w:bookmarkStart w:id="52" w:name="_Toc531188163"/>
-      <w:bookmarkStart w:id="53" w:name="_Toc531188597"/>
-      <w:bookmarkStart w:id="54" w:name="_Toc24533633"/>
+      <w:bookmarkStart w:id="50" w:name="_Toc530948677"/>
+      <w:bookmarkStart w:id="51" w:name="_Toc531188163"/>
+      <w:bookmarkStart w:id="52" w:name="_Toc531188597"/>
+      <w:bookmarkStart w:id="53" w:name="_Toc24533633"/>
       <w:r>
         <w:rPr>
           <w:color w:val="0070C0"/>
@@ -5368,10 +5382,10 @@
         </w:rPr>
         <w:t>MÔ TẢ QUÁ TRÌNH LÀM VIỆC</w:t>
       </w:r>
+      <w:bookmarkEnd w:id="50"/>
       <w:bookmarkEnd w:id="51"/>
       <w:bookmarkEnd w:id="52"/>
       <w:bookmarkEnd w:id="53"/>
-      <w:bookmarkEnd w:id="54"/>
     </w:p>
     <w:p>
       <w:pPr>
@@ -5390,7 +5404,7 @@
           <w:lang w:eastAsia="vi-VN"/>
         </w:rPr>
       </w:pPr>
-      <w:bookmarkStart w:id="55" w:name="_Toc24533634"/>
+      <w:bookmarkStart w:id="54" w:name="_Toc24533634"/>
       <w:r>
         <w:rPr>
           <w:b/>
@@ -5421,7 +5435,7 @@
         </w:rPr>
         <w:t xml:space="preserve"> giữa các thông số dữ liệu</w:t>
       </w:r>
-      <w:bookmarkEnd w:id="55"/>
+      <w:bookmarkEnd w:id="54"/>
     </w:p>
     <w:p>
       <w:pPr>
@@ -5485,7 +5499,7 @@
           <w:szCs w:val="26"/>
         </w:rPr>
       </w:pPr>
-      <w:bookmarkStart w:id="56" w:name="_Toc24533144"/>
+      <w:bookmarkStart w:id="55" w:name="_Toc24533144"/>
       <w:r>
         <w:t xml:space="preserve">Hình </w:t>
       </w:r>
@@ -5514,7 +5528,7 @@
       <w:r>
         <w:t>Sơ đồ quan hệ Diagram các dữ liệu trong bảng</w:t>
       </w:r>
-      <w:bookmarkEnd w:id="56"/>
+      <w:bookmarkEnd w:id="55"/>
     </w:p>
     <w:tbl>
       <w:tblPr>
@@ -6961,7 +6975,7 @@
           <w:szCs w:val="26"/>
         </w:rPr>
       </w:pPr>
-      <w:bookmarkStart w:id="57" w:name="_Toc24533360"/>
+      <w:bookmarkStart w:id="56" w:name="_Toc24533360"/>
       <w:r>
         <w:t xml:space="preserve">Bảng </w:t>
       </w:r>
@@ -6976,7 +6990,7 @@
       <w:r>
         <w:t>: Bảng quan hệ các ràng buộc trong cơ sở dữ liệu</w:t>
       </w:r>
-      <w:bookmarkEnd w:id="57"/>
+      <w:bookmarkEnd w:id="56"/>
     </w:p>
     <w:p>
       <w:pPr>
@@ -6995,7 +7009,7 @@
           <w:lang w:eastAsia="vi-VN"/>
         </w:rPr>
       </w:pPr>
-      <w:bookmarkStart w:id="58" w:name="_Toc24533635"/>
+      <w:bookmarkStart w:id="57" w:name="_Toc24533635"/>
       <w:r>
         <w:rPr>
           <w:b/>
@@ -7007,7 +7021,7 @@
         <w:lastRenderedPageBreak/>
         <w:t>Thiết kế hệ thống quản lý nhân sự</w:t>
       </w:r>
-      <w:bookmarkEnd w:id="58"/>
+      <w:bookmarkEnd w:id="57"/>
     </w:p>
     <w:p>
       <w:pPr>
@@ -7098,7 +7112,7 @@
           <w:lang w:eastAsia="vi-VN"/>
         </w:rPr>
       </w:pPr>
-      <w:bookmarkStart w:id="59" w:name="_Toc24533636"/>
+      <w:bookmarkStart w:id="58" w:name="_Toc24533636"/>
       <w:r>
         <w:rPr>
           <w:i/>
@@ -7108,7 +7122,7 @@
         </w:rPr>
         <w:t>Thuật toán</w:t>
       </w:r>
-      <w:bookmarkEnd w:id="59"/>
+      <w:bookmarkEnd w:id="58"/>
     </w:p>
     <w:p>
       <w:pPr>
@@ -7136,7 +7150,19 @@
         <w:rPr>
           <w:color w:val="000000" w:themeColor="text1"/>
         </w:rPr>
-        <w:t>nổi bật nhất được sử dụng trong hệ thống này đó chính là chuyển dữ liệu của datagridview sang dưới dạng dữ liệu của Excel Từ đó thuậ</w:t>
+        <w:t>nổi bật nhất được sử dụng trong hệ thống này đó chính là chuyển dữ liệu của datagridview sang dưới dạng dữ liệu củ</w:t>
+      </w:r>
+      <w:r>
+        <w:rPr>
+          <w:color w:val="000000" w:themeColor="text1"/>
+        </w:rPr>
+        <w:t>a Excel t</w:t>
+      </w:r>
+      <w:r>
+        <w:rPr>
+          <w:color w:val="000000" w:themeColor="text1"/>
+        </w:rPr>
+        <w:t>ừ đó thuậ</w:t>
       </w:r>
       <w:r>
         <w:rPr>
@@ -7173,7 +7199,7 @@
           <w:lang w:eastAsia="vi-VN"/>
         </w:rPr>
       </w:pPr>
-      <w:bookmarkStart w:id="60" w:name="_Toc24533637"/>
+      <w:bookmarkStart w:id="59" w:name="_Toc24533637"/>
       <w:r>
         <w:rPr>
           <w:i/>
@@ -7183,7 +7209,7 @@
         </w:rPr>
         <w:t>Thiết kế lớp</w:t>
       </w:r>
-      <w:bookmarkEnd w:id="60"/>
+      <w:bookmarkEnd w:id="59"/>
     </w:p>
     <w:tbl>
       <w:tblPr>
@@ -9102,7 +9128,7 @@
           <w:szCs w:val="26"/>
         </w:rPr>
       </w:pPr>
-      <w:bookmarkStart w:id="61" w:name="_Toc24533361"/>
+      <w:bookmarkStart w:id="60" w:name="_Toc24533361"/>
       <w:r>
         <w:t xml:space="preserve">Bảng </w:t>
       </w:r>
@@ -9117,7 +9143,7 @@
       <w:r>
         <w:t>: Bảng mô tả các lớp trong chương trình</w:t>
       </w:r>
-      <w:bookmarkEnd w:id="61"/>
+      <w:bookmarkEnd w:id="60"/>
     </w:p>
     <w:p>
       <w:pPr>
@@ -9135,7 +9161,7 @@
           <w:lang w:eastAsia="vi-VN"/>
         </w:rPr>
       </w:pPr>
-      <w:bookmarkStart w:id="62" w:name="_Toc24533638"/>
+      <w:bookmarkStart w:id="61" w:name="_Toc24533638"/>
       <w:r>
         <w:rPr>
           <w:i/>
@@ -9145,7 +9171,7 @@
         </w:rPr>
         <w:t>Thiết kế cơ sở dữ liệu</w:t>
       </w:r>
-      <w:bookmarkEnd w:id="62"/>
+      <w:bookmarkEnd w:id="61"/>
     </w:p>
     <w:p>
       <w:pPr>
@@ -9378,7 +9404,19 @@
               <w:rPr>
                 <w:szCs w:val="26"/>
               </w:rPr>
-              <w:t xml:space="preserve"> người lao động trong nhà máy gồm Kỹ sư, nhân viên, công nhân.</w:t>
+              <w:t xml:space="preserve"> người lao động trong nhà máy gồ</w:t>
+            </w:r>
+            <w:r>
+              <w:rPr>
+                <w:szCs w:val="26"/>
+              </w:rPr>
+              <w:t>m k</w:t>
+            </w:r>
+            <w:r>
+              <w:rPr>
+                <w:szCs w:val="26"/>
+              </w:rPr>
+              <w:t>ỹ sư, nhân viên, công nhân.</w:t>
             </w:r>
           </w:p>
         </w:tc>
@@ -9555,7 +9593,19 @@
               <w:rPr>
                 <w:szCs w:val="26"/>
               </w:rPr>
-              <w:t>Chứa thông tin về phòng ban nơi mà Nhân viên thuộc vào</w:t>
+              <w:t>Chứa thông tin về phòng ban nơi mà</w:t>
+            </w:r>
+            <w:r>
+              <w:rPr>
+                <w:szCs w:val="26"/>
+              </w:rPr>
+              <w:t xml:space="preserve"> n</w:t>
+            </w:r>
+            <w:r>
+              <w:rPr>
+                <w:szCs w:val="26"/>
+              </w:rPr>
+              <w:t>hân viên thuộc vào</w:t>
             </w:r>
           </w:p>
         </w:tc>
@@ -9570,7 +9620,7 @@
           <w:szCs w:val="26"/>
         </w:rPr>
       </w:pPr>
-      <w:bookmarkStart w:id="63" w:name="_Toc24533362"/>
+      <w:bookmarkStart w:id="62" w:name="_Toc24533362"/>
       <w:r>
         <w:t xml:space="preserve">Bảng </w:t>
       </w:r>
@@ -9585,7 +9635,7 @@
       <w:r>
         <w:t>: Bảng các bảng được sử dụng trong cơ sở dữ liệu</w:t>
       </w:r>
-      <w:bookmarkEnd w:id="63"/>
+      <w:bookmarkEnd w:id="62"/>
     </w:p>
     <w:p>
       <w:pPr>
@@ -9905,7 +9955,7 @@
           <w:szCs w:val="26"/>
         </w:rPr>
       </w:pPr>
-      <w:bookmarkStart w:id="64" w:name="_Toc24533363"/>
+      <w:bookmarkStart w:id="63" w:name="_Toc24533363"/>
       <w:r>
         <w:t xml:space="preserve">Bảng </w:t>
       </w:r>
@@ -9920,7 +9970,7 @@
       <w:r>
         <w:t>: Bảng bộ phận trong cơ sở dữ liệu</w:t>
       </w:r>
-      <w:bookmarkEnd w:id="64"/>
+      <w:bookmarkEnd w:id="63"/>
       <w:r>
         <w:t xml:space="preserve"> </w:t>
       </w:r>
@@ -10139,13 +10189,13 @@
               <w:rPr>
                 <w:szCs w:val="26"/>
               </w:rPr>
-              <w:t xml:space="preserve">Mã báo danh của từng </w:t>
-            </w:r>
-            <w:r>
-              <w:rPr>
-                <w:szCs w:val="26"/>
-              </w:rPr>
-              <w:t>người lao động</w:t>
+              <w:t xml:space="preserve">Mã </w:t>
+            </w:r>
+            <w:r>
+              <w:rPr>
+                <w:szCs w:val="26"/>
+              </w:rPr>
+              <w:t>người lao động gồm các kí tự với 2 kí tự đầu là CN( nếu là Công nhân), NV (nếu là nhân viên), KS và QL (nếu là kỹ sư )</w:t>
             </w:r>
           </w:p>
         </w:tc>
@@ -11075,7 +11125,7 @@
           <w:szCs w:val="26"/>
         </w:rPr>
       </w:pPr>
-      <w:bookmarkStart w:id="65" w:name="_Toc24533364"/>
+      <w:bookmarkStart w:id="64" w:name="_Toc24533364"/>
       <w:r>
         <w:t xml:space="preserve">Bảng </w:t>
       </w:r>
@@ -11096,7 +11146,7 @@
       <w:r>
         <w:t xml:space="preserve"> trong cơ sở dữ liệu</w:t>
       </w:r>
-      <w:bookmarkEnd w:id="65"/>
+      <w:bookmarkEnd w:id="64"/>
     </w:p>
     <w:p>
       <w:pPr>
@@ -11305,7 +11355,19 @@
               <w:rPr>
                 <w:szCs w:val="26"/>
               </w:rPr>
-              <w:t>Tài khoản nhân viên quản lý</w:t>
+              <w:t xml:space="preserve">Tài khoản </w:t>
+            </w:r>
+            <w:r>
+              <w:rPr>
+                <w:szCs w:val="26"/>
+              </w:rPr>
+              <w:t xml:space="preserve">người </w:t>
+            </w:r>
+            <w:r>
+              <w:rPr>
+                <w:szCs w:val="26"/>
+              </w:rPr>
+              <w:t>quản lý</w:t>
             </w:r>
           </w:p>
         </w:tc>
@@ -11401,7 +11463,7 @@
           <w:szCs w:val="26"/>
         </w:rPr>
       </w:pPr>
-      <w:bookmarkStart w:id="66" w:name="_Toc24533365"/>
+      <w:bookmarkStart w:id="65" w:name="_Toc24533365"/>
       <w:r>
         <w:t xml:space="preserve">Bảng </w:t>
       </w:r>
@@ -11422,7 +11484,7 @@
       <w:r>
         <w:t>Bảng login trong cơ sở dữ liệu</w:t>
       </w:r>
-      <w:bookmarkEnd w:id="66"/>
+      <w:bookmarkEnd w:id="65"/>
       <w:r>
         <w:t xml:space="preserve"> </w:t>
       </w:r>
@@ -11656,6 +11718,7 @@
               <w:rPr>
                 <w:szCs w:val="26"/>
               </w:rPr>
+              <w:lastRenderedPageBreak/>
               <w:t>2</w:t>
             </w:r>
           </w:p>
@@ -11829,7 +11892,7 @@
         </w:rPr>
         <w:tab/>
       </w:r>
-      <w:bookmarkStart w:id="67" w:name="_Toc24533366"/>
+      <w:bookmarkStart w:id="66" w:name="_Toc24533366"/>
       <w:r>
         <w:t xml:space="preserve">Bảng </w:t>
       </w:r>
@@ -11844,7 +11907,7 @@
       <w:r>
         <w:t>: Bảng nhóm trong cơ sở dữ liệu</w:t>
       </w:r>
-      <w:bookmarkEnd w:id="67"/>
+      <w:bookmarkEnd w:id="66"/>
     </w:p>
     <w:p>
       <w:pPr>
@@ -11898,7 +11961,6 @@
                 <w:b/>
                 <w:szCs w:val="26"/>
               </w:rPr>
-              <w:lastRenderedPageBreak/>
               <w:t>S</w:t>
             </w:r>
             <w:r>
@@ -12252,7 +12314,7 @@
       <w:pPr>
         <w:pStyle w:val="Caption"/>
       </w:pPr>
-      <w:bookmarkStart w:id="68" w:name="_Toc24533367"/>
+      <w:bookmarkStart w:id="67" w:name="_Toc24533367"/>
       <w:r>
         <w:t xml:space="preserve">Bảng </w:t>
       </w:r>
@@ -12267,7 +12329,7 @@
       <w:r>
         <w:t>: Bảng phòng ban trong cơ sở dữ liệu</w:t>
       </w:r>
-      <w:bookmarkEnd w:id="68"/>
+      <w:bookmarkEnd w:id="67"/>
     </w:p>
     <w:p>
       <w:pPr>
@@ -12289,6 +12351,9 @@
         <w:jc w:val="both"/>
       </w:pPr>
       <w:r>
+        <w:rPr>
+          <w:noProof/>
+        </w:rPr>
         <w:drawing>
           <wp:inline distT="0" distB="0" distL="0" distR="0" wp14:anchorId="21CA29A3" wp14:editId="63AC1593">
             <wp:extent cx="5943600" cy="3724275"/>
@@ -12330,7 +12395,7 @@
       <w:pPr>
         <w:pStyle w:val="Caption"/>
       </w:pPr>
-      <w:bookmarkStart w:id="69" w:name="_Toc24533145"/>
+      <w:bookmarkStart w:id="68" w:name="_Toc24533145"/>
       <w:r>
         <w:t xml:space="preserve">Hình </w:t>
       </w:r>
@@ -12345,7 +12410,7 @@
       <w:r>
         <w:t>:Mô hình ERD</w:t>
       </w:r>
-      <w:bookmarkEnd w:id="69"/>
+      <w:bookmarkEnd w:id="68"/>
     </w:p>
     <w:p>
       <w:pPr>
@@ -12363,7 +12428,7 @@
           <w:lang w:eastAsia="vi-VN"/>
         </w:rPr>
       </w:pPr>
-      <w:bookmarkStart w:id="70" w:name="_Toc24533639"/>
+      <w:bookmarkStart w:id="69" w:name="_Toc24533639"/>
       <w:r>
         <w:rPr>
           <w:i/>
@@ -12373,7 +12438,7 @@
         </w:rPr>
         <w:t>Thiết kế giao diện</w:t>
       </w:r>
-      <w:bookmarkEnd w:id="70"/>
+      <w:bookmarkEnd w:id="69"/>
     </w:p>
     <w:tbl>
       <w:tblPr>
@@ -12401,9 +12466,9 @@
                 <w:szCs w:val="26"/>
               </w:rPr>
             </w:pPr>
-            <w:bookmarkStart w:id="71" w:name="_Toc530948690"/>
-            <w:bookmarkStart w:id="72" w:name="_Toc531188166"/>
-            <w:bookmarkStart w:id="73" w:name="_Toc531188606"/>
+            <w:bookmarkStart w:id="70" w:name="_Toc530948690"/>
+            <w:bookmarkStart w:id="71" w:name="_Toc531188166"/>
+            <w:bookmarkStart w:id="72" w:name="_Toc531188606"/>
             <w:r>
               <w:rPr>
                 <w:szCs w:val="26"/>
@@ -12491,6 +12556,7 @@
               <w:rPr>
                 <w:szCs w:val="26"/>
               </w:rPr>
+              <w:lastRenderedPageBreak/>
               <w:t>1</w:t>
             </w:r>
           </w:p>
@@ -12525,7 +12591,6 @@
               <w:rPr>
                 <w:noProof/>
               </w:rPr>
-              <w:lastRenderedPageBreak/>
               <w:drawing>
                 <wp:inline distT="0" distB="0" distL="0" distR="0" wp14:anchorId="4CB011F0" wp14:editId="19ACFB42">
                   <wp:extent cx="4507865" cy="3448050"/>
@@ -12580,15 +12645,7 @@
               <w:rPr>
                 <w:szCs w:val="26"/>
               </w:rPr>
-              <w:lastRenderedPageBreak/>
-              <w:t xml:space="preserve">Dùng để đăng nhập với mật khẩu và </w:t>
-            </w:r>
-            <w:r>
-              <w:rPr>
-                <w:szCs w:val="26"/>
-              </w:rPr>
-              <w:lastRenderedPageBreak/>
-              <w:t>tài khoản đã có</w:t>
+              <w:t>Dùng để đăng nhập với mật khẩu và tài khoản đã có</w:t>
             </w:r>
           </w:p>
         </w:tc>
@@ -12609,7 +12666,6 @@
                 <w:color w:val="000000" w:themeColor="text1"/>
                 <w:szCs w:val="26"/>
               </w:rPr>
-              <w:lastRenderedPageBreak/>
               <w:t xml:space="preserve">Để </w:t>
             </w:r>
             <w:r>
@@ -12624,15 +12680,7 @@
                 <w:color w:val="000000" w:themeColor="text1"/>
                 <w:szCs w:val="26"/>
               </w:rPr>
-              <w:t xml:space="preserve">thêm tính bảo mật của chương trình chúng </w:t>
-            </w:r>
-            <w:r>
-              <w:rPr>
-                <w:color w:val="000000" w:themeColor="text1"/>
-                <w:szCs w:val="26"/>
-              </w:rPr>
-              <w:lastRenderedPageBreak/>
-              <w:t xml:space="preserve">em </w:t>
+              <w:t xml:space="preserve">thêm tính bảo mật của chương trình chúng em </w:t>
             </w:r>
             <w:r>
               <w:rPr>
@@ -12667,7 +12715,6 @@
               <w:rPr>
                 <w:szCs w:val="26"/>
               </w:rPr>
-              <w:lastRenderedPageBreak/>
               <w:t>2</w:t>
             </w:r>
           </w:p>
@@ -13727,13 +13774,13 @@
               <w:rPr>
                 <w:color w:val="000000" w:themeColor="text1"/>
               </w:rPr>
-              <w:t>T</w:t>
+              <w:t>Để</w:t>
             </w:r>
             <w:r>
               <w:rPr>
                 <w:color w:val="000000" w:themeColor="text1"/>
               </w:rPr>
-              <w:t xml:space="preserve">ừ đó thuận tiện hơn cho người dùng </w:t>
+              <w:t xml:space="preserve"> thuận tiện hơn cho người dùng </w:t>
             </w:r>
             <w:r>
               <w:rPr>
@@ -13762,25 +13809,25 @@
           <w:lang w:eastAsia="vi-VN"/>
         </w:rPr>
       </w:pPr>
-      <w:bookmarkStart w:id="74" w:name="_Toc24533368"/>
+      <w:bookmarkStart w:id="73" w:name="_Toc24533368"/>
+      <w:bookmarkEnd w:id="70"/>
       <w:bookmarkEnd w:id="71"/>
       <w:bookmarkEnd w:id="72"/>
+      <w:r>
+        <w:t xml:space="preserve">Bảng </w:t>
+      </w:r>
+      <w:fldSimple w:instr=" SEQ Bảng \* ARABIC ">
+        <w:r>
+          <w:rPr>
+            <w:noProof/>
+          </w:rPr>
+          <w:t>9</w:t>
+        </w:r>
+      </w:fldSimple>
+      <w:r>
+        <w:t>: Bảng thiết kế giao diện</w:t>
+      </w:r>
       <w:bookmarkEnd w:id="73"/>
-      <w:r>
-        <w:t xml:space="preserve">Bảng </w:t>
-      </w:r>
-      <w:fldSimple w:instr=" SEQ Bảng \* ARABIC ">
-        <w:r>
-          <w:rPr>
-            <w:noProof/>
-          </w:rPr>
-          <w:t>9</w:t>
-        </w:r>
-      </w:fldSimple>
-      <w:r>
-        <w:t>: Bảng thiết kế giao diện</w:t>
-      </w:r>
-      <w:bookmarkEnd w:id="74"/>
     </w:p>
     <w:p>
       <w:pPr>
@@ -13797,12 +13844,12 @@
           <w:szCs w:val="32"/>
         </w:rPr>
       </w:pPr>
-      <w:bookmarkStart w:id="75" w:name="_Toc530130121"/>
-      <w:bookmarkStart w:id="76" w:name="_Toc530948691"/>
-      <w:bookmarkStart w:id="77" w:name="_Toc531187588"/>
-      <w:bookmarkStart w:id="78" w:name="_Toc531188167"/>
-      <w:bookmarkStart w:id="79" w:name="_Toc531188607"/>
-      <w:bookmarkStart w:id="80" w:name="_Toc24533640"/>
+      <w:bookmarkStart w:id="74" w:name="_Toc530130121"/>
+      <w:bookmarkStart w:id="75" w:name="_Toc530948691"/>
+      <w:bookmarkStart w:id="76" w:name="_Toc531187588"/>
+      <w:bookmarkStart w:id="77" w:name="_Toc531188167"/>
+      <w:bookmarkStart w:id="78" w:name="_Toc531188607"/>
+      <w:bookmarkStart w:id="79" w:name="_Toc24533640"/>
       <w:r>
         <w:rPr>
           <w:rFonts w:ascii="Times New Roman" w:hAnsi="Times New Roman" w:cs="Times New Roman"/>
@@ -13813,12 +13860,12 @@
         <w:lastRenderedPageBreak/>
         <w:t>MÔ TẢ PHÂN CÔNG CÔNG VIỆC</w:t>
       </w:r>
+      <w:bookmarkEnd w:id="74"/>
       <w:bookmarkEnd w:id="75"/>
       <w:bookmarkEnd w:id="76"/>
       <w:bookmarkEnd w:id="77"/>
       <w:bookmarkEnd w:id="78"/>
       <w:bookmarkEnd w:id="79"/>
-      <w:bookmarkEnd w:id="80"/>
     </w:p>
     <w:tbl>
       <w:tblPr>
@@ -14384,7 +14431,7 @@
       <w:pPr>
         <w:pStyle w:val="Caption"/>
       </w:pPr>
-      <w:bookmarkStart w:id="81" w:name="_Toc24533369"/>
+      <w:bookmarkStart w:id="80" w:name="_Toc24533369"/>
       <w:r>
         <w:t xml:space="preserve">Bảng </w:t>
       </w:r>
@@ -14399,7 +14446,7 @@
       <w:r>
         <w:t>: Bảng phân công công việc</w:t>
       </w:r>
-      <w:bookmarkEnd w:id="81"/>
+      <w:bookmarkEnd w:id="80"/>
     </w:p>
     <w:p>
       <w:pPr>
@@ -14414,7 +14461,7 @@
           <w:szCs w:val="36"/>
         </w:rPr>
       </w:pPr>
-      <w:bookmarkStart w:id="82" w:name="_Toc530948692"/>
+      <w:bookmarkStart w:id="81" w:name="_Toc530948692"/>
     </w:p>
     <w:p>
       <w:pPr>
@@ -14467,10 +14514,10 @@
           <w:szCs w:val="36"/>
         </w:rPr>
       </w:pPr>
-      <w:bookmarkStart w:id="83" w:name="_Toc531187589"/>
-      <w:bookmarkStart w:id="84" w:name="_Toc531188168"/>
-      <w:bookmarkStart w:id="85" w:name="_Toc531188608"/>
-      <w:bookmarkStart w:id="86" w:name="_Toc24533641"/>
+      <w:bookmarkStart w:id="82" w:name="_Toc531187589"/>
+      <w:bookmarkStart w:id="83" w:name="_Toc531188168"/>
+      <w:bookmarkStart w:id="84" w:name="_Toc531188608"/>
+      <w:bookmarkStart w:id="85" w:name="_Toc24533641"/>
       <w:r>
         <w:rPr>
           <w:rFonts w:ascii="Times New Roman" w:hAnsi="Times New Roman" w:cs="Times New Roman"/>
@@ -14480,11 +14527,11 @@
         <w:lastRenderedPageBreak/>
         <w:t>PHẦN KẾT LUẬN</w:t>
       </w:r>
+      <w:bookmarkEnd w:id="81"/>
       <w:bookmarkEnd w:id="82"/>
       <w:bookmarkEnd w:id="83"/>
       <w:bookmarkEnd w:id="84"/>
       <w:bookmarkEnd w:id="85"/>
-      <w:bookmarkEnd w:id="86"/>
     </w:p>
     <w:p>
       <w:pPr>
@@ -14501,7 +14548,7 @@
           <w:szCs w:val="32"/>
         </w:rPr>
       </w:pPr>
-      <w:bookmarkStart w:id="87" w:name="_Toc24533642"/>
+      <w:bookmarkStart w:id="86" w:name="_Toc24533642"/>
       <w:r>
         <w:rPr>
           <w:color w:val="0070C0"/>
@@ -14510,7 +14557,7 @@
         </w:rPr>
         <w:t>KẾT QUẢ</w:t>
       </w:r>
-      <w:bookmarkEnd w:id="87"/>
+      <w:bookmarkEnd w:id="86"/>
     </w:p>
     <w:p>
       <w:pPr>
@@ -14677,7 +14724,23 @@
           <w:szCs w:val="26"/>
           <w:lang w:eastAsia="vi-VN"/>
         </w:rPr>
-        <w:t>+ In thông tin công nhân, nhân viên, kỹ sư ra file excel</w:t>
+        <w:t xml:space="preserve">+ In thông tin </w:t>
+      </w:r>
+      <w:r>
+        <w:rPr>
+          <w:color w:val="000000" w:themeColor="text1"/>
+          <w:szCs w:val="26"/>
+          <w:lang w:eastAsia="vi-VN"/>
+        </w:rPr>
+        <w:t>người lao động</w:t>
+      </w:r>
+      <w:r>
+        <w:rPr>
+          <w:color w:val="000000" w:themeColor="text1"/>
+          <w:szCs w:val="26"/>
+          <w:lang w:eastAsia="vi-VN"/>
+        </w:rPr>
+        <w:t xml:space="preserve"> ra file excel</w:t>
       </w:r>
     </w:p>
     <w:p>
@@ -14740,7 +14803,7 @@
           <w:lang w:eastAsia="vi-VN"/>
         </w:rPr>
       </w:pPr>
-      <w:bookmarkStart w:id="88" w:name="_Toc24533643"/>
+      <w:bookmarkStart w:id="87" w:name="_Toc24533643"/>
       <w:r>
         <w:rPr>
           <w:color w:val="0070C0"/>
@@ -14750,7 +14813,7 @@
         </w:rPr>
         <w:t>ƯU, KHUYẾT ĐIỂM VÀ HƯỚNG PHÁT TRIỂN</w:t>
       </w:r>
-      <w:bookmarkEnd w:id="88"/>
+      <w:bookmarkEnd w:id="87"/>
     </w:p>
     <w:p>
       <w:pPr>
@@ -14853,7 +14916,25 @@
           <w:szCs w:val="26"/>
           <w:lang w:eastAsia="vi-VN"/>
         </w:rPr>
-        <w:t>Dễ dàng quản lý, thống kê danh sách kỹ sư, nhân viên, công nhân trong 1 đơn vi sản xuất.</w:t>
+        <w:t>Dễ dàng quản lý, thống kê danh sách kỹ sư, nhâ</w:t>
+      </w:r>
+      <w:r>
+        <w:rPr>
+          <w:color w:val="000000" w:themeColor="text1"/>
+          <w:szCs w:val="26"/>
+          <w:lang w:eastAsia="vi-VN"/>
+        </w:rPr>
+        <w:t>n viên, công nhân trong 1 đơn vị</w:t>
+      </w:r>
+      <w:bookmarkStart w:id="88" w:name="_GoBack"/>
+      <w:bookmarkEnd w:id="88"/>
+      <w:r>
+        <w:rPr>
+          <w:color w:val="000000" w:themeColor="text1"/>
+          <w:szCs w:val="26"/>
+          <w:lang w:eastAsia="vi-VN"/>
+        </w:rPr>
+        <w:t xml:space="preserve"> sản xuất.</w:t>
       </w:r>
     </w:p>
     <w:p>
@@ -18634,7 +18715,7 @@
 </file>
 
 <file path=customXml/itemProps1.xml><?xml version="1.0" encoding="utf-8"?>
-<ds:datastoreItem xmlns:ds="http://schemas.openxmlformats.org/officeDocument/2006/customXml" ds:itemID="{C5D51B22-8BD6-4991-994A-E4D02A16D2E2}">
+<ds:datastoreItem xmlns:ds="http://schemas.openxmlformats.org/officeDocument/2006/customXml" ds:itemID="{66840960-DA22-4542-87E2-F20C839AFC01}">
   <ds:schemaRefs>
     <ds:schemaRef ds:uri="http://schemas.openxmlformats.org/officeDocument/2006/bibliography"/>
   </ds:schemaRefs>

</xml_diff>